<commit_message>
Afegit algun canvi mes
</commit_message>
<xml_diff>
--- a/Cheapy.docx
+++ b/Cheapy.docx
@@ -1,6 +1,6 @@
 
 <file path=word/document.xml><?xml version="1.0" encoding="utf-8"?>
-<w:document xmlns:wpc="http://schemas.microsoft.com/office/word/2010/wordprocessingCanvas" xmlns:mo="http://schemas.microsoft.com/office/mac/office/2008/main" xmlns:mc="http://schemas.openxmlformats.org/markup-compatibility/2006" xmlns:mv="urn:schemas-microsoft-com:mac:vml" xmlns:o="urn:schemas-microsoft-com:office:office" xmlns:r="http://schemas.openxmlformats.org/officeDocument/2006/relationships" xmlns:m="http://schemas.openxmlformats.org/officeDocument/2006/math" xmlns:v="urn:schemas-microsoft-com:vml" xmlns:wp14="http://schemas.microsoft.com/office/word/2010/wordprocessingDrawing" xmlns:wp="http://schemas.openxmlformats.org/drawingml/2006/wordprocessingDrawing" xmlns:w10="urn:schemas-microsoft-com:office:word" xmlns:w="http://schemas.openxmlformats.org/wordprocessingml/2006/main" xmlns:w14="http://schemas.microsoft.com/office/word/2010/wordml" xmlns:w15="http://schemas.microsoft.com/office/word/2012/wordml" xmlns:wpg="http://schemas.microsoft.com/office/word/2010/wordprocessingGroup" xmlns:wpi="http://schemas.microsoft.com/office/word/2010/wordprocessingInk" xmlns:wne="http://schemas.microsoft.com/office/word/2006/wordml" xmlns:wps="http://schemas.microsoft.com/office/word/2010/wordprocessingShape" mc:Ignorable="w14 w15 wp14">
+<w:document xmlns:wpc="http://schemas.microsoft.com/office/word/2010/wordprocessingCanvas" xmlns:mc="http://schemas.openxmlformats.org/markup-compatibility/2006" xmlns:o="urn:schemas-microsoft-com:office:office" xmlns:r="http://schemas.openxmlformats.org/officeDocument/2006/relationships" xmlns:m="http://schemas.openxmlformats.org/officeDocument/2006/math" xmlns:v="urn:schemas-microsoft-com:vml" xmlns:wp14="http://schemas.microsoft.com/office/word/2010/wordprocessingDrawing" xmlns:wp="http://schemas.openxmlformats.org/drawingml/2006/wordprocessingDrawing" xmlns:w10="urn:schemas-microsoft-com:office:word" xmlns:w="http://schemas.openxmlformats.org/wordprocessingml/2006/main" xmlns:w14="http://schemas.microsoft.com/office/word/2010/wordml" xmlns:w15="http://schemas.microsoft.com/office/word/2012/wordml" xmlns:wpg="http://schemas.microsoft.com/office/word/2010/wordprocessingGroup" xmlns:wpi="http://schemas.microsoft.com/office/word/2010/wordprocessingInk" xmlns:wne="http://schemas.microsoft.com/office/word/2006/wordml" xmlns:wps="http://schemas.microsoft.com/office/word/2010/wordprocessingShape" mc:Ignorable="w14 w15 wp14">
   <w:body>
     <w:sdt>
       <w:sdtPr>
@@ -16,7 +16,7 @@
           <w:r>
             <w:rPr>
               <w:noProof/>
-              <w:lang w:val="es-ES_tradnl" w:eastAsia="es-ES_tradnl"/>
+              <w:lang w:val="es-ES" w:eastAsia="es-ES"/>
             </w:rPr>
             <mc:AlternateContent>
               <mc:Choice Requires="wps">
@@ -178,7 +178,7 @@
                   </wp:anchor>
                 </w:drawing>
               </mc:Choice>
-              <mc:Fallback xmlns:w16se="http://schemas.microsoft.com/office/word/2015/wordml/symex" xmlns:w16cid="http://schemas.microsoft.com/office/word/2016/wordml/cid" xmlns:am3d="http://schemas.microsoft.com/office/drawing/2017/model3d" xmlns:aink="http://schemas.microsoft.com/office/drawing/2016/ink" xmlns:cx8="http://schemas.microsoft.com/office/drawing/2016/5/14/chartex" xmlns:cx7="http://schemas.microsoft.com/office/drawing/2016/5/13/chartex" xmlns:cx6="http://schemas.microsoft.com/office/drawing/2016/5/12/chartex" xmlns:cx5="http://schemas.microsoft.com/office/drawing/2016/5/11/chartex" xmlns:cx4="http://schemas.microsoft.com/office/drawing/2016/5/10/chartex" xmlns:cx3="http://schemas.microsoft.com/office/drawing/2016/5/9/chartex" xmlns:cx2="http://schemas.microsoft.com/office/drawing/2015/10/21/chartex" xmlns:cx1="http://schemas.microsoft.com/office/drawing/2015/9/8/chartex" xmlns:cx="http://schemas.microsoft.com/office/drawing/2014/chartex">
+              <mc:Fallback xmlns:cx="http://schemas.microsoft.com/office/drawing/2014/chartex" xmlns:cx1="http://schemas.microsoft.com/office/drawing/2015/9/8/chartex" xmlns:cx2="http://schemas.microsoft.com/office/drawing/2015/10/21/chartex" xmlns:cx3="http://schemas.microsoft.com/office/drawing/2016/5/9/chartex" xmlns:cx4="http://schemas.microsoft.com/office/drawing/2016/5/10/chartex" xmlns:cx5="http://schemas.microsoft.com/office/drawing/2016/5/11/chartex" xmlns:cx6="http://schemas.microsoft.com/office/drawing/2016/5/12/chartex" xmlns:cx7="http://schemas.microsoft.com/office/drawing/2016/5/13/chartex" xmlns:cx8="http://schemas.microsoft.com/office/drawing/2016/5/14/chartex" xmlns:aink="http://schemas.microsoft.com/office/drawing/2016/ink" xmlns:am3d="http://schemas.microsoft.com/office/drawing/2017/model3d" xmlns:w16cid="http://schemas.microsoft.com/office/word/2016/wordml/cid" xmlns:w16se="http://schemas.microsoft.com/office/word/2015/wordml/symex" xmlns:mv="urn:schemas-microsoft-com:mac:vml" xmlns:mo="http://schemas.microsoft.com/office/mac/office/2008/main">
                 <w:pict>
                   <v:rect id="Rectangle 16" o:spid="_x0000_s1026" style="position:absolute;margin-left:0;margin-top:0;width:422.3pt;height:760.1pt;z-index:251659264;visibility:visible;mso-wrap-style:square;mso-width-percent:690;mso-height-percent:960;mso-left-percent:20;mso-top-percent:20;mso-wrap-distance-left:9pt;mso-wrap-distance-top:0;mso-wrap-distance-right:9pt;mso-wrap-distance-bottom:0;mso-position-horizontal-relative:page;mso-position-vertical-relative:page;mso-width-percent:690;mso-height-percent:960;mso-left-percent:20;mso-top-percent:20;mso-width-relative:page;mso-height-relative:page;v-text-anchor:middle" o:gfxdata="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" fillcolor="#4472c4 [3204]" stroked="f">
                     <v:textbox inset="21.6pt,1in,21.6pt">
@@ -275,7 +275,7 @@
           <w:r>
             <w:rPr>
               <w:noProof/>
-              <w:lang w:val="es-ES_tradnl" w:eastAsia="es-ES_tradnl"/>
+              <w:lang w:val="es-ES" w:eastAsia="es-ES"/>
             </w:rPr>
             <mc:AlternateContent>
               <mc:Choice Requires="wps">
@@ -369,39 +369,7 @@
                                         <w:rFonts w:cstheme="minorBidi"/>
                                         <w:color w:val="FFFFFF" w:themeColor="background1"/>
                                       </w:rPr>
-                                      <w:t xml:space="preserve">Robert Ripoll        Daniel Re                 </w:t>
-                                    </w:r>
-                                    <w:proofErr w:type="spellStart"/>
-                                    <w:r>
-                                      <w:rPr>
-                                        <w:rFonts w:cstheme="minorBidi"/>
-                                        <w:color w:val="FFFFFF" w:themeColor="background1"/>
-                                      </w:rPr>
-                                      <w:t>Sergi</w:t>
-                                    </w:r>
-                                    <w:proofErr w:type="spellEnd"/>
-                                    <w:r>
-                                      <w:rPr>
-                                        <w:rFonts w:cstheme="minorBidi"/>
-                                        <w:color w:val="FFFFFF" w:themeColor="background1"/>
-                                      </w:rPr>
-                                      <w:t xml:space="preserve"> </w:t>
-                                    </w:r>
-                                    <w:proofErr w:type="spellStart"/>
-                                    <w:r>
-                                      <w:rPr>
-                                        <w:rFonts w:cstheme="minorBidi"/>
-                                        <w:color w:val="FFFFFF" w:themeColor="background1"/>
-                                      </w:rPr>
-                                      <w:t>Boadas</w:t>
-                                    </w:r>
-                                    <w:proofErr w:type="spellEnd"/>
-                                    <w:r>
-                                      <w:rPr>
-                                        <w:rFonts w:cstheme="minorBidi"/>
-                                        <w:color w:val="FFFFFF" w:themeColor="background1"/>
-                                      </w:rPr>
-                                      <w:t xml:space="preserve">             Luis Leon                  Quim Pascual             Alex Segura</w:t>
+                                      <w:t>Robert Ripoll        Daniel Re                 Sergi Boadas             Luis Leon                  Quim Pascual             Alex Segura</w:t>
                                     </w:r>
                                   </w:p>
                                 </w:sdtContent>
@@ -426,7 +394,7 @@
                   </wp:anchor>
                 </w:drawing>
               </mc:Choice>
-              <mc:Fallback xmlns:w16se="http://schemas.microsoft.com/office/word/2015/wordml/symex" xmlns:w16cid="http://schemas.microsoft.com/office/word/2016/wordml/cid" xmlns:am3d="http://schemas.microsoft.com/office/drawing/2017/model3d" xmlns:aink="http://schemas.microsoft.com/office/drawing/2016/ink" xmlns:cx8="http://schemas.microsoft.com/office/drawing/2016/5/14/chartex" xmlns:cx7="http://schemas.microsoft.com/office/drawing/2016/5/13/chartex" xmlns:cx6="http://schemas.microsoft.com/office/drawing/2016/5/12/chartex" xmlns:cx5="http://schemas.microsoft.com/office/drawing/2016/5/11/chartex" xmlns:cx4="http://schemas.microsoft.com/office/drawing/2016/5/10/chartex" xmlns:cx3="http://schemas.microsoft.com/office/drawing/2016/5/9/chartex" xmlns:cx2="http://schemas.microsoft.com/office/drawing/2015/10/21/chartex" xmlns:cx1="http://schemas.microsoft.com/office/drawing/2015/9/8/chartex" xmlns:cx="http://schemas.microsoft.com/office/drawing/2014/chartex">
+              <mc:Fallback xmlns:cx="http://schemas.microsoft.com/office/drawing/2014/chartex" xmlns:cx1="http://schemas.microsoft.com/office/drawing/2015/9/8/chartex" xmlns:cx2="http://schemas.microsoft.com/office/drawing/2015/10/21/chartex" xmlns:cx3="http://schemas.microsoft.com/office/drawing/2016/5/9/chartex" xmlns:cx4="http://schemas.microsoft.com/office/drawing/2016/5/10/chartex" xmlns:cx5="http://schemas.microsoft.com/office/drawing/2016/5/11/chartex" xmlns:cx6="http://schemas.microsoft.com/office/drawing/2016/5/12/chartex" xmlns:cx7="http://schemas.microsoft.com/office/drawing/2016/5/13/chartex" xmlns:cx8="http://schemas.microsoft.com/office/drawing/2016/5/14/chartex" xmlns:aink="http://schemas.microsoft.com/office/drawing/2016/ink" xmlns:am3d="http://schemas.microsoft.com/office/drawing/2017/model3d" xmlns:w16cid="http://schemas.microsoft.com/office/word/2016/wordml/cid" xmlns:w16se="http://schemas.microsoft.com/office/word/2015/wordml/symex" xmlns:mv="urn:schemas-microsoft-com:mac:vml" xmlns:mo="http://schemas.microsoft.com/office/mac/office/2008/main">
                 <w:pict>
                   <v:rect id="Rectangle 472" o:spid="_x0000_s1027" style="position:absolute;margin-left:0;margin-top:0;width:148.1pt;height:760.3pt;z-index:251660288;visibility:visible;mso-wrap-style:square;mso-width-percent:242;mso-height-percent:960;mso-left-percent:730;mso-wrap-distance-left:9pt;mso-wrap-distance-top:0;mso-wrap-distance-right:9pt;mso-wrap-distance-bottom:0;mso-position-horizontal-relative:page;mso-position-vertical:center;mso-position-vertical-relative:page;mso-width-percent:242;mso-height-percent:960;mso-left-percent:730;mso-width-relative:page;mso-height-relative:page;v-text-anchor:middle" o:gfxdata="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" fillcolor="#44546a [3215]" stroked="f" strokeweight="1pt">
                     <v:textbox inset="14.4pt,,14.4pt">
@@ -610,6 +578,30 @@
       <w:pPr>
         <w:rPr>
           <w:rFonts w:cstheme="minorHAnsi"/>
+          <w:color w:val="FF0000"/>
+        </w:rPr>
+      </w:pPr>
+      <w:r>
+        <w:rPr>
+          <w:rFonts w:cstheme="minorHAnsi"/>
+          <w:color w:val="FF0000"/>
+        </w:rPr>
+        <w:t>---------------------NOSE SI EM DEIXO ALGUNA INSTRUCCIO MES –---- ELIMINAR LINIA AL FINAL</w:t>
+      </w:r>
+    </w:p>
+    <w:p>
+      <w:pPr>
+        <w:rPr>
+          <w:rFonts w:cstheme="minorHAnsi"/>
+        </w:rPr>
+      </w:pPr>
+      <w:bookmarkStart w:id="0" w:name="_GoBack"/>
+      <w:bookmarkEnd w:id="0"/>
+    </w:p>
+    <w:p>
+      <w:pPr>
+        <w:rPr>
+          <w:rFonts w:cstheme="minorHAnsi"/>
           <w:b/>
           <w:sz w:val="28"/>
           <w:u w:val="single"/>
@@ -710,11 +702,13 @@
       <w:pPr>
         <w:rPr>
           <w:rFonts w:cstheme="minorHAnsi"/>
-        </w:rPr>
-      </w:pPr>
-      <w:r>
-        <w:rPr>
-          <w:rFonts w:cstheme="minorHAnsi"/>
+          <w:color w:val="FF0000"/>
+        </w:rPr>
+      </w:pPr>
+      <w:r>
+        <w:rPr>
+          <w:rFonts w:cstheme="minorHAnsi"/>
+          <w:color w:val="FF0000"/>
         </w:rPr>
         <w:t>---------------------AFEGIR ALGUNA FUNCIONALITAT MES? –---- ELIMINAR LINIA AL FINAL</w:t>
       </w:r>
@@ -842,7 +836,6 @@
           <w:sz w:val="28"/>
           <w:u w:val="single"/>
         </w:rPr>
-        <w:lastRenderedPageBreak/>
         <w:t xml:space="preserve">Diagrama entitat relació de la base de dades del servidor </w:t>
       </w:r>
     </w:p>
@@ -862,7 +855,7 @@
           <w:noProof/>
           <w:sz w:val="28"/>
           <w:u w:val="single"/>
-          <w:lang w:val="es-ES_tradnl" w:eastAsia="es-ES_tradnl"/>
+          <w:lang w:val="es-ES" w:eastAsia="es-ES"/>
         </w:rPr>
         <w:drawing>
           <wp:inline distT="0" distB="0" distL="0" distR="0" wp14:anchorId="4DBCC65B" wp14:editId="5E126FB1">
@@ -880,7 +873,7 @@
                     <pic:cNvPicPr/>
                   </pic:nvPicPr>
                   <pic:blipFill>
-                    <a:blip r:embed="rId8" cstate="print">
+                    <a:blip r:embed="rId9" cstate="print">
                       <a:extLst>
                         <a:ext uri="{28A0092B-C50C-407E-A947-70E740481C1C}">
                           <a14:useLocalDpi xmlns:a14="http://schemas.microsoft.com/office/drawing/2010/main" val="0"/>
@@ -944,489 +937,724 @@
           <w:sz w:val="28"/>
           <w:u w:val="single"/>
         </w:rPr>
+        <w:t>URLs</w:t>
+      </w:r>
+      <w:proofErr w:type="spellEnd"/>
+      <w:r>
+        <w:rPr>
+          <w:rFonts w:cstheme="minorHAnsi"/>
+          <w:b/>
+          <w:sz w:val="28"/>
+          <w:u w:val="single"/>
+        </w:rPr>
+        <w:t xml:space="preserve"> dels </w:t>
+      </w:r>
+      <w:proofErr w:type="spellStart"/>
+      <w:r>
+        <w:rPr>
+          <w:rFonts w:cstheme="minorHAnsi"/>
+          <w:b/>
+          <w:sz w:val="28"/>
+          <w:u w:val="single"/>
+        </w:rPr>
+        <w:t>repositoris</w:t>
+      </w:r>
+      <w:proofErr w:type="spellEnd"/>
+      <w:r>
+        <w:rPr>
+          <w:rFonts w:cstheme="minorHAnsi"/>
+          <w:b/>
+          <w:sz w:val="28"/>
+          <w:u w:val="single"/>
+        </w:rPr>
+        <w:t xml:space="preserve"> git, i de l'aplicació a </w:t>
+      </w:r>
+      <w:proofErr w:type="spellStart"/>
+      <w:r>
+        <w:rPr>
+          <w:rFonts w:cstheme="minorHAnsi"/>
+          <w:b/>
+          <w:sz w:val="28"/>
+          <w:u w:val="single"/>
+        </w:rPr>
+        <w:t>OpenShift</w:t>
+      </w:r>
+      <w:proofErr w:type="spellEnd"/>
+      <w:r>
+        <w:rPr>
+          <w:rFonts w:cstheme="minorHAnsi"/>
+          <w:b/>
+          <w:sz w:val="28"/>
+          <w:u w:val="single"/>
+        </w:rPr>
+        <w:t xml:space="preserve"> si l'heu pujat </w:t>
+      </w:r>
+    </w:p>
+    <w:p>
+      <w:pPr>
+        <w:rPr>
+          <w:rFonts w:cstheme="minorHAnsi"/>
+        </w:rPr>
+      </w:pPr>
+      <w:r>
+        <w:rPr>
+          <w:rFonts w:cstheme="minorHAnsi"/>
+        </w:rPr>
+        <w:t xml:space="preserve">Les </w:t>
+      </w:r>
+      <w:proofErr w:type="spellStart"/>
+      <w:r>
+        <w:rPr>
+          <w:rFonts w:cstheme="minorHAnsi"/>
+        </w:rPr>
+        <w:t>URLs</w:t>
+      </w:r>
+      <w:proofErr w:type="spellEnd"/>
+      <w:r>
+        <w:rPr>
+          <w:rFonts w:cstheme="minorHAnsi"/>
+        </w:rPr>
+        <w:t xml:space="preserve"> dels </w:t>
+      </w:r>
+      <w:proofErr w:type="spellStart"/>
+      <w:r>
+        <w:rPr>
+          <w:rFonts w:cstheme="minorHAnsi"/>
+        </w:rPr>
+        <w:t>respositoris</w:t>
+      </w:r>
+      <w:proofErr w:type="spellEnd"/>
+      <w:r>
+        <w:rPr>
+          <w:rFonts w:cstheme="minorHAnsi"/>
+        </w:rPr>
+        <w:t xml:space="preserve"> del git són les següents:</w:t>
+      </w:r>
+    </w:p>
+    <w:p>
+      <w:pPr>
+        <w:pStyle w:val="Prrafodelista"/>
+        <w:numPr>
+          <w:ilvl w:val="0"/>
+          <w:numId w:val="1"/>
+        </w:numPr>
+        <w:rPr>
+          <w:rFonts w:cstheme="minorHAnsi"/>
+        </w:rPr>
+      </w:pPr>
+      <w:r>
+        <w:rPr>
+          <w:rFonts w:cstheme="minorHAnsi"/>
+        </w:rPr>
+        <w:t xml:space="preserve">La part del client </w:t>
+      </w:r>
+      <w:r>
+        <w:rPr>
+          <w:rFonts w:cstheme="minorHAnsi"/>
+        </w:rPr>
+        <w:sym w:font="Wingdings" w:char="F0E0"/>
+      </w:r>
+      <w:r>
+        <w:rPr>
+          <w:rFonts w:cstheme="minorHAnsi"/>
+        </w:rPr>
+        <w:t xml:space="preserve"> </w:t>
+      </w:r>
+      <w:hyperlink r:id="rId10" w:history="1">
+        <w:r>
+          <w:rPr>
+            <w:rStyle w:val="Hipervnculo"/>
+            <w:rFonts w:cstheme="minorHAnsi"/>
+          </w:rPr>
+          <w:t>https://github.com/UngarMax/pds_client</w:t>
+        </w:r>
+      </w:hyperlink>
+    </w:p>
+    <w:p>
+      <w:pPr>
+        <w:pStyle w:val="Prrafodelista"/>
+        <w:numPr>
+          <w:ilvl w:val="0"/>
+          <w:numId w:val="1"/>
+        </w:numPr>
+        <w:rPr>
+          <w:rFonts w:cstheme="minorHAnsi"/>
+        </w:rPr>
+      </w:pPr>
+      <w:r>
+        <w:rPr>
+          <w:rFonts w:cstheme="minorHAnsi"/>
+        </w:rPr>
+        <w:t xml:space="preserve">La part del servidor </w:t>
+      </w:r>
+      <w:r>
+        <w:rPr>
+          <w:rFonts w:cstheme="minorHAnsi"/>
+        </w:rPr>
+        <w:sym w:font="Wingdings" w:char="F0E0"/>
+      </w:r>
+      <w:r>
+        <w:rPr>
+          <w:rFonts w:cstheme="minorHAnsi"/>
+        </w:rPr>
+        <w:t xml:space="preserve"> </w:t>
+      </w:r>
+      <w:hyperlink r:id="rId11" w:history="1">
+        <w:r>
+          <w:rPr>
+            <w:rStyle w:val="Hipervnculo"/>
+            <w:rFonts w:cstheme="minorHAnsi"/>
+          </w:rPr>
+          <w:t>https://github.com/UngarMax/pds_servidor</w:t>
+        </w:r>
+      </w:hyperlink>
+    </w:p>
+    <w:p>
+      <w:pPr>
+        <w:pStyle w:val="Prrafodelista"/>
+        <w:rPr>
+          <w:rFonts w:cstheme="minorHAnsi"/>
+        </w:rPr>
+      </w:pPr>
+    </w:p>
+    <w:p>
+      <w:pPr>
+        <w:rPr>
+          <w:rFonts w:cstheme="minorHAnsi"/>
+        </w:rPr>
+      </w:pPr>
+    </w:p>
+    <w:p>
+      <w:pPr>
+        <w:rPr>
+          <w:rFonts w:cstheme="minorHAnsi"/>
+          <w:b/>
+          <w:sz w:val="28"/>
+          <w:u w:val="single"/>
+        </w:rPr>
+      </w:pPr>
+      <w:r>
+        <w:rPr>
+          <w:rFonts w:cstheme="minorHAnsi"/>
+          <w:b/>
+          <w:sz w:val="28"/>
+          <w:u w:val="single"/>
+        </w:rPr>
+        <w:t>Extres que heu fet servir respecte a l'aplicació d'exemple (</w:t>
+      </w:r>
+      <w:proofErr w:type="spellStart"/>
+      <w:r>
+        <w:rPr>
+          <w:rFonts w:cstheme="minorHAnsi"/>
+          <w:b/>
+          <w:sz w:val="28"/>
+          <w:u w:val="single"/>
+        </w:rPr>
+        <w:t>p.e</w:t>
+      </w:r>
+      <w:proofErr w:type="spellEnd"/>
+      <w:r>
+        <w:rPr>
+          <w:rFonts w:cstheme="minorHAnsi"/>
+          <w:b/>
+          <w:sz w:val="28"/>
+          <w:u w:val="single"/>
+        </w:rPr>
+        <w:t xml:space="preserve">. </w:t>
+      </w:r>
+      <w:proofErr w:type="spellStart"/>
+      <w:r>
+        <w:rPr>
+          <w:rFonts w:cstheme="minorHAnsi"/>
+          <w:b/>
+          <w:sz w:val="28"/>
+          <w:u w:val="single"/>
+        </w:rPr>
+        <w:t>Retrofit</w:t>
+      </w:r>
+      <w:proofErr w:type="spellEnd"/>
+      <w:r>
+        <w:rPr>
+          <w:rFonts w:cstheme="minorHAnsi"/>
+          <w:b/>
+          <w:sz w:val="28"/>
+          <w:u w:val="single"/>
+        </w:rPr>
+        <w:t xml:space="preserve">, Picasso, </w:t>
+      </w:r>
+      <w:proofErr w:type="spellStart"/>
+      <w:r>
+        <w:rPr>
+          <w:rFonts w:cstheme="minorHAnsi"/>
+          <w:b/>
+          <w:sz w:val="28"/>
+          <w:u w:val="single"/>
+        </w:rPr>
+        <w:t>Websockets</w:t>
+      </w:r>
+      <w:proofErr w:type="spellEnd"/>
+      <w:r>
+        <w:rPr>
+          <w:rFonts w:cstheme="minorHAnsi"/>
+          <w:b/>
+          <w:sz w:val="28"/>
+          <w:u w:val="single"/>
+        </w:rPr>
+        <w:t xml:space="preserve">, </w:t>
+      </w:r>
+      <w:proofErr w:type="spellStart"/>
+      <w:r>
+        <w:rPr>
+          <w:rFonts w:cstheme="minorHAnsi"/>
+          <w:b/>
+          <w:sz w:val="28"/>
+          <w:u w:val="single"/>
+        </w:rPr>
+        <w:t>Firebase</w:t>
+      </w:r>
+      <w:proofErr w:type="spellEnd"/>
+      <w:r>
+        <w:rPr>
+          <w:rFonts w:cstheme="minorHAnsi"/>
+          <w:b/>
+          <w:sz w:val="28"/>
+          <w:u w:val="single"/>
+        </w:rPr>
+        <w:t xml:space="preserve">, ...) </w:t>
+      </w:r>
+    </w:p>
+    <w:p>
+      <w:pPr>
+        <w:rPr>
+          <w:rFonts w:cstheme="minorHAnsi"/>
+        </w:rPr>
+      </w:pPr>
+      <w:r>
+        <w:rPr>
+          <w:rFonts w:cstheme="minorHAnsi"/>
+        </w:rPr>
+        <w:t>Un extra que hem fet servir é</w:t>
+      </w:r>
+      <w:r>
+        <w:rPr>
+          <w:rFonts w:cstheme="minorHAnsi"/>
+        </w:rPr>
+        <w:t xml:space="preserve">s el </w:t>
+      </w:r>
+      <w:proofErr w:type="spellStart"/>
+      <w:r>
+        <w:rPr>
+          <w:rFonts w:cstheme="minorHAnsi"/>
+        </w:rPr>
+        <w:t>Firebase</w:t>
+      </w:r>
+      <w:proofErr w:type="spellEnd"/>
+      <w:r>
+        <w:rPr>
+          <w:rFonts w:cstheme="minorHAnsi"/>
+        </w:rPr>
+        <w:t xml:space="preserve"> que és una plataforma de desenvolupament en el núvol de </w:t>
+      </w:r>
+      <w:proofErr w:type="spellStart"/>
+      <w:r>
+        <w:rPr>
+          <w:rFonts w:cstheme="minorHAnsi"/>
+        </w:rPr>
+        <w:t>google</w:t>
+      </w:r>
+      <w:proofErr w:type="spellEnd"/>
+      <w:r>
+        <w:rPr>
+          <w:rFonts w:cstheme="minorHAnsi"/>
+        </w:rPr>
+        <w:t xml:space="preserve">, aquesta plataforma és una eina molt potent per crear aplicacions web i per mòbil, per tant </w:t>
+      </w:r>
+      <w:proofErr w:type="spellStart"/>
+      <w:r>
+        <w:rPr>
+          <w:rFonts w:cstheme="minorHAnsi"/>
+        </w:rPr>
+        <w:t>firebase</w:t>
+      </w:r>
+      <w:proofErr w:type="spellEnd"/>
+      <w:r>
+        <w:rPr>
+          <w:rFonts w:cstheme="minorHAnsi"/>
+        </w:rPr>
+        <w:t xml:space="preserve"> el que fa és crear una API per guardar i sincronitzar dades en el núvol en temps real, ja sigui per </w:t>
+      </w:r>
+      <w:proofErr w:type="spellStart"/>
+      <w:r>
+        <w:rPr>
+          <w:rFonts w:cstheme="minorHAnsi"/>
+        </w:rPr>
+        <w:t>hosting</w:t>
+      </w:r>
+      <w:proofErr w:type="spellEnd"/>
+      <w:r>
+        <w:rPr>
+          <w:rFonts w:cstheme="minorHAnsi"/>
+        </w:rPr>
+        <w:t xml:space="preserve">, test </w:t>
+      </w:r>
+      <w:proofErr w:type="spellStart"/>
+      <w:r>
+        <w:rPr>
+          <w:rFonts w:cstheme="minorHAnsi"/>
+        </w:rPr>
+        <w:t>lab</w:t>
+      </w:r>
+      <w:proofErr w:type="spellEnd"/>
+      <w:r>
+        <w:rPr>
+          <w:rFonts w:cstheme="minorHAnsi"/>
+        </w:rPr>
+        <w:t>, emmagatzematge etc...</w:t>
+      </w:r>
+    </w:p>
+    <w:p>
+      <w:pPr>
+        <w:rPr>
+          <w:rFonts w:cstheme="minorHAnsi"/>
+        </w:rPr>
+      </w:pPr>
+      <w:r>
+        <w:rPr>
+          <w:rFonts w:cstheme="minorHAnsi"/>
+        </w:rPr>
+        <w:t xml:space="preserve">En el nostre cas el que hem fet és utilitzar un client de </w:t>
+      </w:r>
+      <w:proofErr w:type="spellStart"/>
+      <w:r>
+        <w:rPr>
+          <w:rFonts w:cstheme="minorHAnsi"/>
+        </w:rPr>
+        <w:t>firebase</w:t>
+      </w:r>
+      <w:proofErr w:type="spellEnd"/>
+      <w:r>
+        <w:rPr>
+          <w:rFonts w:cstheme="minorHAnsi"/>
+        </w:rPr>
+        <w:t xml:space="preserve"> per tal de poder enviar notificacions al dispositiu el qual li enviem un missatge, per tant cada cop que un usuari envia un missatge a un altre, utilitzem </w:t>
+      </w:r>
+      <w:proofErr w:type="spellStart"/>
+      <w:r>
+        <w:rPr>
+          <w:rFonts w:cstheme="minorHAnsi"/>
+        </w:rPr>
+        <w:t>firebase</w:t>
+      </w:r>
+      <w:proofErr w:type="spellEnd"/>
+      <w:r>
+        <w:rPr>
+          <w:rFonts w:cstheme="minorHAnsi"/>
+        </w:rPr>
+        <w:t xml:space="preserve"> per tal d’enviar una notificació a aquest usuari a partir del seu </w:t>
+      </w:r>
+      <w:proofErr w:type="spellStart"/>
+      <w:r>
+        <w:rPr>
+          <w:rFonts w:cstheme="minorHAnsi"/>
+        </w:rPr>
+        <w:t>token</w:t>
+      </w:r>
+      <w:proofErr w:type="spellEnd"/>
+      <w:r>
+        <w:rPr>
+          <w:rFonts w:cstheme="minorHAnsi"/>
+        </w:rPr>
+        <w:t xml:space="preserve">. En el server s’ha creat una crida corresponent por assignar el </w:t>
+      </w:r>
+      <w:proofErr w:type="spellStart"/>
+      <w:r>
+        <w:rPr>
+          <w:rFonts w:cstheme="minorHAnsi"/>
+        </w:rPr>
+        <w:t>token</w:t>
+      </w:r>
+      <w:proofErr w:type="spellEnd"/>
+      <w:r>
+        <w:rPr>
+          <w:rFonts w:cstheme="minorHAnsi"/>
+        </w:rPr>
+        <w:t xml:space="preserve"> a un </w:t>
+      </w:r>
+      <w:proofErr w:type="spellStart"/>
+      <w:r>
+        <w:rPr>
+          <w:rFonts w:cstheme="minorHAnsi"/>
+        </w:rPr>
+        <w:t>usari</w:t>
+      </w:r>
+      <w:proofErr w:type="spellEnd"/>
+      <w:r>
+        <w:rPr>
+          <w:rFonts w:cstheme="minorHAnsi"/>
+        </w:rPr>
+        <w:t xml:space="preserve"> a partir del client.</w:t>
+      </w:r>
+    </w:p>
+    <w:p>
+      <w:pPr>
+        <w:rPr>
+          <w:rFonts w:cstheme="minorHAnsi"/>
+        </w:rPr>
+      </w:pPr>
+      <w:r>
+        <w:rPr>
+          <w:rFonts w:cstheme="minorHAnsi"/>
+        </w:rPr>
+        <w:t xml:space="preserve">Un altre extra utilitzat, és el Picasso, el qual permet poder carregar les nostres imatges a partir d’una URL, i així poder-les mostrar correctament a les </w:t>
+      </w:r>
+      <w:proofErr w:type="spellStart"/>
+      <w:r>
+        <w:rPr>
+          <w:rFonts w:cstheme="minorHAnsi"/>
+        </w:rPr>
+        <w:t>imageViews</w:t>
+      </w:r>
+      <w:proofErr w:type="spellEnd"/>
+      <w:r>
+        <w:rPr>
+          <w:rFonts w:cstheme="minorHAnsi"/>
+        </w:rPr>
+        <w:t xml:space="preserve"> de la nostre </w:t>
+      </w:r>
+      <w:proofErr w:type="spellStart"/>
+      <w:r>
+        <w:rPr>
+          <w:rFonts w:cstheme="minorHAnsi"/>
+        </w:rPr>
+        <w:t>app</w:t>
+      </w:r>
+      <w:proofErr w:type="spellEnd"/>
+      <w:r>
+        <w:rPr>
+          <w:rFonts w:cstheme="minorHAnsi"/>
+        </w:rPr>
+        <w:t>.</w:t>
+      </w:r>
+    </w:p>
+    <w:p>
+      <w:pPr>
+        <w:rPr>
+          <w:rFonts w:cstheme="minorHAnsi"/>
+          <w:color w:val="FF0000"/>
+        </w:rPr>
+      </w:pPr>
+      <w:r>
+        <w:rPr>
+          <w:rFonts w:cstheme="minorHAnsi"/>
+          <w:color w:val="FF0000"/>
+        </w:rPr>
+        <w:t>---------------------NOSE SI EM DEIXO ALGUNA INSTRUCCIO MES –---- ELIMINAR LINIA AL FINAL</w:t>
+      </w:r>
+    </w:p>
+    <w:p>
+      <w:pPr>
+        <w:rPr>
+          <w:rFonts w:cstheme="minorHAnsi"/>
+        </w:rPr>
+      </w:pPr>
+    </w:p>
+    <w:p>
+      <w:pPr>
+        <w:rPr>
+          <w:rFonts w:cstheme="minorHAnsi"/>
+          <w:b/>
+          <w:sz w:val="28"/>
+          <w:u w:val="single"/>
+        </w:rPr>
+      </w:pPr>
+    </w:p>
+    <w:p>
+      <w:pPr>
+        <w:rPr>
+          <w:rFonts w:cstheme="minorHAnsi"/>
+          <w:b/>
+          <w:sz w:val="28"/>
+          <w:u w:val="single"/>
+        </w:rPr>
+      </w:pPr>
+      <w:r>
+        <w:rPr>
+          <w:rFonts w:cstheme="minorHAnsi"/>
+          <w:b/>
+          <w:sz w:val="28"/>
+          <w:u w:val="single"/>
+        </w:rPr>
+        <w:t>Instruccions d'us</w:t>
+      </w:r>
+    </w:p>
+    <w:p>
+      <w:pPr>
+        <w:rPr>
+          <w:rFonts w:cstheme="minorHAnsi"/>
+        </w:rPr>
+      </w:pPr>
+      <w:r>
+        <w:rPr>
+          <w:rFonts w:cstheme="minorHAnsi"/>
+        </w:rPr>
+        <w:t xml:space="preserve">Al iniciar l’aplicació apareix una </w:t>
+      </w:r>
+      <w:proofErr w:type="spellStart"/>
+      <w:r>
+        <w:rPr>
+          <w:rFonts w:cstheme="minorHAnsi"/>
+        </w:rPr>
+        <w:t>splashscreen</w:t>
+      </w:r>
+      <w:proofErr w:type="spellEnd"/>
+      <w:r>
+        <w:rPr>
+          <w:rFonts w:cstheme="minorHAnsi"/>
+        </w:rPr>
+        <w:t xml:space="preserve"> amb el </w:t>
+      </w:r>
+      <w:proofErr w:type="spellStart"/>
+      <w:r>
+        <w:rPr>
+          <w:rFonts w:cstheme="minorHAnsi"/>
+        </w:rPr>
+        <w:t>logo</w:t>
+      </w:r>
+      <w:proofErr w:type="spellEnd"/>
+      <w:r>
+        <w:rPr>
+          <w:rFonts w:cstheme="minorHAnsi"/>
+        </w:rPr>
+        <w:t xml:space="preserve"> de </w:t>
+      </w:r>
+      <w:proofErr w:type="spellStart"/>
+      <w:r>
+        <w:rPr>
+          <w:rFonts w:cstheme="minorHAnsi"/>
+        </w:rPr>
+        <w:t>l’app</w:t>
+      </w:r>
+      <w:proofErr w:type="spellEnd"/>
+      <w:r>
+        <w:rPr>
+          <w:rFonts w:cstheme="minorHAnsi"/>
+        </w:rPr>
+        <w:t xml:space="preserve"> a on depenen de si ja </w:t>
+      </w:r>
+      <w:proofErr w:type="spellStart"/>
+      <w:r>
+        <w:rPr>
+          <w:rFonts w:cstheme="minorHAnsi"/>
+        </w:rPr>
+        <w:t>estas</w:t>
+      </w:r>
+      <w:proofErr w:type="spellEnd"/>
+      <w:r>
+        <w:rPr>
+          <w:rFonts w:cstheme="minorHAnsi"/>
+        </w:rPr>
+        <w:t xml:space="preserve">, o no, </w:t>
+      </w:r>
+      <w:proofErr w:type="spellStart"/>
+      <w:r>
+        <w:rPr>
+          <w:rFonts w:cstheme="minorHAnsi"/>
+        </w:rPr>
+        <w:t>loggejat</w:t>
+      </w:r>
+      <w:proofErr w:type="spellEnd"/>
+      <w:r>
+        <w:rPr>
+          <w:rFonts w:cstheme="minorHAnsi"/>
+        </w:rPr>
+        <w:t xml:space="preserve"> al servidor, et redirigirà a la pantalla de </w:t>
+      </w:r>
+      <w:proofErr w:type="spellStart"/>
+      <w:r>
+        <w:rPr>
+          <w:rFonts w:cstheme="minorHAnsi"/>
+        </w:rPr>
+        <w:t>login</w:t>
+      </w:r>
+      <w:proofErr w:type="spellEnd"/>
+      <w:r>
+        <w:rPr>
+          <w:rFonts w:cstheme="minorHAnsi"/>
+        </w:rPr>
+        <w:t xml:space="preserve"> o a la pantalla principal dins la teva conta que estava oberta.</w:t>
+      </w:r>
+    </w:p>
+    <w:p>
+      <w:pPr>
+        <w:rPr>
+          <w:rFonts w:cstheme="minorHAnsi"/>
+        </w:rPr>
+      </w:pPr>
+      <w:r>
+        <w:rPr>
+          <w:rFonts w:cstheme="minorHAnsi"/>
+        </w:rPr>
+        <w:t xml:space="preserve">Un cop introduïdes les dades i connectat a una conta, l’usuari pot visualitzar tota la llista de productes des del menú fent clic a l’opció “productes” i contactar al venedor a través de la missatgeria(aquesta segona funció només serà possible en cas que l’usuari estigui connectat). </w:t>
+      </w:r>
+      <w:r>
+        <w:rPr>
+          <w:rFonts w:cstheme="minorHAnsi"/>
+        </w:rPr>
+        <w:t>Des d’aquesta pantalla també és possible veure la política de privacitat de l’empresa fent clic a la franja inferior de la pantalla on diu “</w:t>
+      </w:r>
+      <w:proofErr w:type="spellStart"/>
+      <w:r>
+        <w:rPr>
+          <w:rFonts w:cstheme="minorHAnsi"/>
+        </w:rPr>
+        <w:t>Privacy</w:t>
+      </w:r>
+      <w:proofErr w:type="spellEnd"/>
+      <w:r>
+        <w:rPr>
+          <w:rFonts w:cstheme="minorHAnsi"/>
+        </w:rPr>
+        <w:t xml:space="preserve"> </w:t>
+      </w:r>
+      <w:proofErr w:type="spellStart"/>
+      <w:r>
+        <w:rPr>
+          <w:rFonts w:cstheme="minorHAnsi"/>
+        </w:rPr>
+        <w:t>Policy</w:t>
+      </w:r>
+      <w:proofErr w:type="spellEnd"/>
+      <w:r>
+        <w:rPr>
+          <w:rFonts w:cstheme="minorHAnsi"/>
+        </w:rPr>
+        <w:t>”.</w:t>
+      </w:r>
+    </w:p>
+    <w:p>
+      <w:pPr>
+        <w:rPr>
+          <w:rFonts w:cstheme="minorHAnsi"/>
+        </w:rPr>
+      </w:pPr>
+      <w:r>
+        <w:rPr>
+          <w:rFonts w:cstheme="minorHAnsi"/>
+        </w:rPr>
+        <w:t>Si l’usuari està connectat a la seva conta, podrà veure altres funcionalitats de l’aplicació fent clic al menú. Des d’aquest menú l’usuari podrà registrar un producte propi i emplenar les dades en relació a la venta d’aquest producte.</w:t>
+      </w:r>
+    </w:p>
+    <w:p>
+      <w:pPr>
+        <w:rPr>
+          <w:rFonts w:cstheme="minorHAnsi"/>
+        </w:rPr>
+      </w:pPr>
+      <w:r>
+        <w:rPr>
+          <w:rFonts w:cstheme="minorHAnsi"/>
+        </w:rPr>
         <w:lastRenderedPageBreak/>
-        <w:t>URLs</w:t>
-      </w:r>
-      <w:proofErr w:type="spellEnd"/>
-      <w:r>
-        <w:rPr>
-          <w:rFonts w:cstheme="minorHAnsi"/>
-          <w:b/>
-          <w:sz w:val="28"/>
-          <w:u w:val="single"/>
-        </w:rPr>
-        <w:t xml:space="preserve"> dels </w:t>
-      </w:r>
-      <w:proofErr w:type="spellStart"/>
-      <w:r>
-        <w:rPr>
-          <w:rFonts w:cstheme="minorHAnsi"/>
-          <w:b/>
-          <w:sz w:val="28"/>
-          <w:u w:val="single"/>
-        </w:rPr>
-        <w:t>repositoris</w:t>
-      </w:r>
-      <w:proofErr w:type="spellEnd"/>
-      <w:r>
-        <w:rPr>
-          <w:rFonts w:cstheme="minorHAnsi"/>
-          <w:b/>
-          <w:sz w:val="28"/>
-          <w:u w:val="single"/>
-        </w:rPr>
-        <w:t xml:space="preserve"> git, i de l'aplicació a </w:t>
-      </w:r>
-      <w:proofErr w:type="spellStart"/>
-      <w:r>
-        <w:rPr>
-          <w:rFonts w:cstheme="minorHAnsi"/>
-          <w:b/>
-          <w:sz w:val="28"/>
-          <w:u w:val="single"/>
-        </w:rPr>
-        <w:t>OpenShift</w:t>
-      </w:r>
-      <w:proofErr w:type="spellEnd"/>
-      <w:r>
-        <w:rPr>
-          <w:rFonts w:cstheme="minorHAnsi"/>
-          <w:b/>
-          <w:sz w:val="28"/>
-          <w:u w:val="single"/>
-        </w:rPr>
-        <w:t xml:space="preserve"> si l'heu pujat </w:t>
-      </w:r>
-    </w:p>
-    <w:p>
-      <w:pPr>
-        <w:rPr>
-          <w:rFonts w:cstheme="minorHAnsi"/>
-          <w:b/>
-          <w:sz w:val="28"/>
-          <w:u w:val="single"/>
-        </w:rPr>
-      </w:pPr>
-    </w:p>
-    <w:p>
-      <w:pPr>
-        <w:rPr>
-          <w:rFonts w:cstheme="minorHAnsi"/>
-          <w:b/>
-          <w:sz w:val="28"/>
-          <w:u w:val="single"/>
-        </w:rPr>
-      </w:pPr>
-      <w:r>
-        <w:rPr>
-          <w:rFonts w:cstheme="minorHAnsi"/>
-          <w:b/>
-          <w:sz w:val="28"/>
-          <w:u w:val="single"/>
-        </w:rPr>
-        <w:t>Extres que heu fet servir respecte a l'aplicació d'exemple (</w:t>
-      </w:r>
-      <w:proofErr w:type="spellStart"/>
-      <w:r>
-        <w:rPr>
-          <w:rFonts w:cstheme="minorHAnsi"/>
-          <w:b/>
-          <w:sz w:val="28"/>
-          <w:u w:val="single"/>
-        </w:rPr>
-        <w:t>p.e</w:t>
-      </w:r>
-      <w:proofErr w:type="spellEnd"/>
-      <w:r>
-        <w:rPr>
-          <w:rFonts w:cstheme="minorHAnsi"/>
-          <w:b/>
-          <w:sz w:val="28"/>
-          <w:u w:val="single"/>
-        </w:rPr>
-        <w:t xml:space="preserve">. </w:t>
-      </w:r>
-      <w:proofErr w:type="spellStart"/>
-      <w:r>
-        <w:rPr>
-          <w:rFonts w:cstheme="minorHAnsi"/>
-          <w:b/>
-          <w:sz w:val="28"/>
-          <w:u w:val="single"/>
-        </w:rPr>
-        <w:t>Retrofit</w:t>
-      </w:r>
-      <w:proofErr w:type="spellEnd"/>
-      <w:r>
-        <w:rPr>
-          <w:rFonts w:cstheme="minorHAnsi"/>
-          <w:b/>
-          <w:sz w:val="28"/>
-          <w:u w:val="single"/>
-        </w:rPr>
-        <w:t xml:space="preserve">, Picasso, </w:t>
-      </w:r>
-      <w:proofErr w:type="spellStart"/>
-      <w:r>
-        <w:rPr>
-          <w:rFonts w:cstheme="minorHAnsi"/>
-          <w:b/>
-          <w:sz w:val="28"/>
-          <w:u w:val="single"/>
-        </w:rPr>
-        <w:t>Websockets</w:t>
-      </w:r>
-      <w:proofErr w:type="spellEnd"/>
-      <w:r>
-        <w:rPr>
-          <w:rFonts w:cstheme="minorHAnsi"/>
-          <w:b/>
-          <w:sz w:val="28"/>
-          <w:u w:val="single"/>
-        </w:rPr>
-        <w:t xml:space="preserve">, </w:t>
-      </w:r>
-      <w:proofErr w:type="spellStart"/>
-      <w:r>
-        <w:rPr>
-          <w:rFonts w:cstheme="minorHAnsi"/>
-          <w:b/>
-          <w:sz w:val="28"/>
-          <w:u w:val="single"/>
-        </w:rPr>
-        <w:t>Firebase</w:t>
-      </w:r>
-      <w:proofErr w:type="spellEnd"/>
-      <w:r>
-        <w:rPr>
-          <w:rFonts w:cstheme="minorHAnsi"/>
-          <w:b/>
-          <w:sz w:val="28"/>
-          <w:u w:val="single"/>
-        </w:rPr>
-        <w:t xml:space="preserve">, ...) </w:t>
-      </w:r>
-    </w:p>
-    <w:p>
-      <w:pPr>
-        <w:rPr>
-          <w:rFonts w:cstheme="minorHAnsi"/>
-        </w:rPr>
-      </w:pPr>
-      <w:r>
-        <w:rPr>
-          <w:rFonts w:cstheme="minorHAnsi"/>
-        </w:rPr>
-        <w:t>Un extra que hem fet servir é</w:t>
-      </w:r>
-      <w:r>
-        <w:rPr>
-          <w:rFonts w:cstheme="minorHAnsi"/>
-        </w:rPr>
-        <w:t xml:space="preserve">s el </w:t>
-      </w:r>
-      <w:proofErr w:type="spellStart"/>
-      <w:r>
-        <w:rPr>
-          <w:rFonts w:cstheme="minorHAnsi"/>
-        </w:rPr>
-        <w:t>Firebase</w:t>
-      </w:r>
-      <w:proofErr w:type="spellEnd"/>
-      <w:r>
-        <w:rPr>
-          <w:rFonts w:cstheme="minorHAnsi"/>
-        </w:rPr>
-        <w:t xml:space="preserve"> que és una plataforma de desenvolupament en el núvol de </w:t>
-      </w:r>
-      <w:proofErr w:type="spellStart"/>
-      <w:r>
-        <w:rPr>
-          <w:rFonts w:cstheme="minorHAnsi"/>
-        </w:rPr>
-        <w:t>google</w:t>
-      </w:r>
-      <w:proofErr w:type="spellEnd"/>
-      <w:r>
-        <w:rPr>
-          <w:rFonts w:cstheme="minorHAnsi"/>
-        </w:rPr>
-        <w:t xml:space="preserve">, aquesta plataforma és una eina molt potent per crear aplicacions web i per mòbil, per tant </w:t>
-      </w:r>
-      <w:proofErr w:type="spellStart"/>
-      <w:r>
-        <w:rPr>
-          <w:rFonts w:cstheme="minorHAnsi"/>
-        </w:rPr>
-        <w:t>firebase</w:t>
-      </w:r>
-      <w:proofErr w:type="spellEnd"/>
-      <w:r>
-        <w:rPr>
-          <w:rFonts w:cstheme="minorHAnsi"/>
-        </w:rPr>
-        <w:t xml:space="preserve"> el que fa és crear una API per guardar i sincronitzar dades en el núvol en temps real, ja sigui per </w:t>
-      </w:r>
-      <w:proofErr w:type="spellStart"/>
-      <w:r>
-        <w:rPr>
-          <w:rFonts w:cstheme="minorHAnsi"/>
-        </w:rPr>
-        <w:t>hosting</w:t>
-      </w:r>
-      <w:proofErr w:type="spellEnd"/>
-      <w:r>
-        <w:rPr>
-          <w:rFonts w:cstheme="minorHAnsi"/>
-        </w:rPr>
-        <w:t xml:space="preserve">, test </w:t>
-      </w:r>
-      <w:proofErr w:type="spellStart"/>
-      <w:r>
-        <w:rPr>
-          <w:rFonts w:cstheme="minorHAnsi"/>
-        </w:rPr>
-        <w:t>lab</w:t>
-      </w:r>
-      <w:proofErr w:type="spellEnd"/>
-      <w:r>
-        <w:rPr>
-          <w:rFonts w:cstheme="minorHAnsi"/>
-        </w:rPr>
-        <w:t>, emmagatzematge</w:t>
-      </w:r>
-      <w:bookmarkStart w:id="0" w:name="_GoBack"/>
-      <w:bookmarkEnd w:id="0"/>
-      <w:r>
-        <w:rPr>
-          <w:rFonts w:cstheme="minorHAnsi"/>
-        </w:rPr>
-        <w:t xml:space="preserve"> </w:t>
-      </w:r>
-      <w:proofErr w:type="spellStart"/>
-      <w:r>
-        <w:rPr>
-          <w:rFonts w:cstheme="minorHAnsi"/>
-        </w:rPr>
-        <w:t>etc</w:t>
-      </w:r>
-      <w:proofErr w:type="spellEnd"/>
-      <w:r>
-        <w:rPr>
-          <w:rFonts w:cstheme="minorHAnsi"/>
-        </w:rPr>
-        <w:t>...</w:t>
-      </w:r>
-    </w:p>
-    <w:p>
-      <w:pPr>
-        <w:rPr>
-          <w:rFonts w:cstheme="minorHAnsi"/>
-        </w:rPr>
-      </w:pPr>
-      <w:r>
-        <w:rPr>
-          <w:rFonts w:cstheme="minorHAnsi"/>
-        </w:rPr>
-        <w:t xml:space="preserve">En el nostre cas el que hem fet és utilitzar un client de </w:t>
-      </w:r>
-      <w:proofErr w:type="spellStart"/>
-      <w:r>
-        <w:rPr>
-          <w:rFonts w:cstheme="minorHAnsi"/>
-        </w:rPr>
-        <w:t>firebase</w:t>
-      </w:r>
-      <w:proofErr w:type="spellEnd"/>
-      <w:r>
-        <w:rPr>
-          <w:rFonts w:cstheme="minorHAnsi"/>
-        </w:rPr>
-        <w:t xml:space="preserve"> per tal de poder enviar notificacions al dispositiu el qual li enviem un missatge, per tant cada cop que un usuari envia un missatge a un altre, utilitzem </w:t>
-      </w:r>
-      <w:proofErr w:type="spellStart"/>
-      <w:r>
-        <w:rPr>
-          <w:rFonts w:cstheme="minorHAnsi"/>
-        </w:rPr>
-        <w:t>firebase</w:t>
-      </w:r>
-      <w:proofErr w:type="spellEnd"/>
-      <w:r>
-        <w:rPr>
-          <w:rFonts w:cstheme="minorHAnsi"/>
-        </w:rPr>
-        <w:t xml:space="preserve"> per tal d’enviar una notificació a aquest usuari a partir del seu </w:t>
-      </w:r>
-      <w:proofErr w:type="spellStart"/>
-      <w:r>
-        <w:rPr>
-          <w:rFonts w:cstheme="minorHAnsi"/>
-        </w:rPr>
-        <w:t>token</w:t>
-      </w:r>
-      <w:proofErr w:type="spellEnd"/>
-      <w:r>
-        <w:rPr>
-          <w:rFonts w:cstheme="minorHAnsi"/>
-        </w:rPr>
-        <w:t xml:space="preserve">. En el server s’ha creat una crida corresponent por assignar el </w:t>
-      </w:r>
-      <w:proofErr w:type="spellStart"/>
-      <w:r>
-        <w:rPr>
-          <w:rFonts w:cstheme="minorHAnsi"/>
-        </w:rPr>
-        <w:t>token</w:t>
-      </w:r>
-      <w:proofErr w:type="spellEnd"/>
-      <w:r>
-        <w:rPr>
-          <w:rFonts w:cstheme="minorHAnsi"/>
-        </w:rPr>
-        <w:t xml:space="preserve"> a un </w:t>
-      </w:r>
-      <w:proofErr w:type="spellStart"/>
-      <w:r>
-        <w:rPr>
-          <w:rFonts w:cstheme="minorHAnsi"/>
-        </w:rPr>
-        <w:t>usari</w:t>
-      </w:r>
-      <w:proofErr w:type="spellEnd"/>
-      <w:r>
-        <w:rPr>
-          <w:rFonts w:cstheme="minorHAnsi"/>
-        </w:rPr>
-        <w:t xml:space="preserve"> a partir del client.</w:t>
-      </w:r>
-    </w:p>
-    <w:p>
-      <w:pPr>
-        <w:rPr>
-          <w:rFonts w:cstheme="minorHAnsi"/>
-          <w:b/>
-          <w:sz w:val="28"/>
-          <w:u w:val="single"/>
-        </w:rPr>
-      </w:pPr>
-    </w:p>
-    <w:p>
-      <w:pPr>
-        <w:rPr>
-          <w:rFonts w:cstheme="minorHAnsi"/>
-          <w:b/>
-          <w:sz w:val="28"/>
-          <w:u w:val="single"/>
-        </w:rPr>
-      </w:pPr>
-      <w:r>
-        <w:rPr>
-          <w:rFonts w:cstheme="minorHAnsi"/>
-          <w:b/>
-          <w:sz w:val="28"/>
-          <w:u w:val="single"/>
-        </w:rPr>
-        <w:t>Instruccions d'us</w:t>
-      </w:r>
-    </w:p>
-    <w:p>
-      <w:pPr>
-        <w:rPr>
-          <w:rFonts w:cstheme="minorHAnsi"/>
-        </w:rPr>
-      </w:pPr>
-      <w:r>
-        <w:rPr>
-          <w:rFonts w:cstheme="minorHAnsi"/>
-        </w:rPr>
-        <w:t>Per tal de connectar-se a la conta del client, l’usuari ha d’obrir el menú de l’aplicació (dalt esquerra) i fer clic a dalt a l’esquerra on surt un avatar sense imatge, d’aquesta forma anirà a la pantalla de registre o “</w:t>
-      </w:r>
-      <w:proofErr w:type="spellStart"/>
-      <w:r>
-        <w:rPr>
-          <w:rFonts w:cstheme="minorHAnsi"/>
-        </w:rPr>
-        <w:t>login</w:t>
-      </w:r>
-      <w:proofErr w:type="spellEnd"/>
-      <w:r>
-        <w:rPr>
-          <w:rFonts w:cstheme="minorHAnsi"/>
-        </w:rPr>
-        <w:t xml:space="preserve">”. </w:t>
-      </w:r>
-    </w:p>
-    <w:p>
-      <w:pPr>
-        <w:rPr>
-          <w:rFonts w:cstheme="minorHAnsi"/>
-        </w:rPr>
-      </w:pPr>
-      <w:r>
-        <w:rPr>
-          <w:rFonts w:cstheme="minorHAnsi"/>
-        </w:rPr>
-        <w:t xml:space="preserve">Un cop introduïdes les dades i connectat a una conta, l’usuari pot visualitzar tota la llista de productes des del menú fent clic a l’opció “productes” i contactar al venedor a través de la missatgeria(aquesta segona funció només serà possible en cas que l’usuari estigui connectat). </w:t>
-      </w:r>
-      <w:r>
-        <w:rPr>
-          <w:rFonts w:cstheme="minorHAnsi"/>
-        </w:rPr>
-        <w:t>Des d’aquesta pantalla també és possible veure la política de privacitat de l’empresa fent clic a la franja inferior de la pantalla on diu “</w:t>
-      </w:r>
-      <w:proofErr w:type="spellStart"/>
-      <w:r>
-        <w:rPr>
-          <w:rFonts w:cstheme="minorHAnsi"/>
-        </w:rPr>
-        <w:t>Privacy</w:t>
-      </w:r>
-      <w:proofErr w:type="spellEnd"/>
-      <w:r>
-        <w:rPr>
-          <w:rFonts w:cstheme="minorHAnsi"/>
-        </w:rPr>
-        <w:t xml:space="preserve"> </w:t>
-      </w:r>
-      <w:proofErr w:type="spellStart"/>
-      <w:r>
-        <w:rPr>
-          <w:rFonts w:cstheme="minorHAnsi"/>
-        </w:rPr>
-        <w:t>Policy</w:t>
-      </w:r>
-      <w:proofErr w:type="spellEnd"/>
-      <w:r>
-        <w:rPr>
-          <w:rFonts w:cstheme="minorHAnsi"/>
-        </w:rPr>
-        <w:t>”.</w:t>
-      </w:r>
-    </w:p>
-    <w:p>
-      <w:pPr>
-        <w:rPr>
-          <w:rFonts w:cstheme="minorHAnsi"/>
-        </w:rPr>
-      </w:pPr>
-      <w:r>
-        <w:rPr>
-          <w:rFonts w:cstheme="minorHAnsi"/>
-        </w:rPr>
-        <w:t>Si l’usuari està connectat a la seva conta, podrà veure altres funcionalitats de l’aplicació fent clic al menú. Des d’aquest menú l’usuari podrà registrar un producte propi i emplenar les dades en relació a la venta d’aquest producte.</w:t>
-      </w:r>
-    </w:p>
-    <w:p>
-      <w:pPr>
-        <w:rPr>
-          <w:rFonts w:cstheme="minorHAnsi"/>
-        </w:rPr>
-      </w:pPr>
-      <w:r>
-        <w:rPr>
-          <w:rFonts w:cstheme="minorHAnsi"/>
-        </w:rPr>
         <w:t xml:space="preserve">Des del menú l’usuari pot accedir al seu perfil, des del perfil pot editar les seves dades a través del botó “Editar Perfil” just a sota de la imatge. Si el que vol és veure els seus productes comprats i els seus productes venuts, ha de fer clic al carro de la compra que hi ha a sota de “Productes Comprats” i “Productes </w:t>
       </w:r>
       <w:r>
@@ -1458,6 +1686,89 @@
         <w:rPr>
           <w:rFonts w:cstheme="minorHAnsi"/>
         </w:rPr>
+        <w:t xml:space="preserve">També es pot visualitzar </w:t>
+      </w:r>
+      <w:proofErr w:type="spellStart"/>
+      <w:r>
+        <w:rPr>
+          <w:rFonts w:cstheme="minorHAnsi"/>
+        </w:rPr>
+        <w:t>l’ubicació</w:t>
+      </w:r>
+      <w:proofErr w:type="spellEnd"/>
+      <w:r>
+        <w:rPr>
+          <w:rFonts w:cstheme="minorHAnsi"/>
+        </w:rPr>
+        <w:t xml:space="preserve"> del moment de crear la compte en el </w:t>
+      </w:r>
+      <w:proofErr w:type="spellStart"/>
+      <w:r>
+        <w:rPr>
+          <w:rFonts w:cstheme="minorHAnsi"/>
+        </w:rPr>
+        <w:t>maps</w:t>
+      </w:r>
+      <w:proofErr w:type="spellEnd"/>
+      <w:r>
+        <w:rPr>
+          <w:rFonts w:cstheme="minorHAnsi"/>
+        </w:rPr>
+        <w:t xml:space="preserve"> (sempre hi quan el </w:t>
+      </w:r>
+      <w:proofErr w:type="spellStart"/>
+      <w:r>
+        <w:rPr>
+          <w:rFonts w:cstheme="minorHAnsi"/>
+        </w:rPr>
+        <w:t>gps</w:t>
+      </w:r>
+      <w:proofErr w:type="spellEnd"/>
+      <w:r>
+        <w:rPr>
+          <w:rFonts w:cstheme="minorHAnsi"/>
+        </w:rPr>
+        <w:t xml:space="preserve"> estigui obert) i també es poden visualitzar </w:t>
+      </w:r>
+      <w:proofErr w:type="spellStart"/>
+      <w:r>
+        <w:rPr>
+          <w:rFonts w:cstheme="minorHAnsi"/>
+        </w:rPr>
+        <w:t>chats</w:t>
+      </w:r>
+      <w:proofErr w:type="spellEnd"/>
+      <w:r>
+        <w:rPr>
+          <w:rFonts w:cstheme="minorHAnsi"/>
+        </w:rPr>
+        <w:t xml:space="preserve"> de la conversa. Aquests </w:t>
+      </w:r>
+      <w:proofErr w:type="spellStart"/>
+      <w:r>
+        <w:rPr>
+          <w:rFonts w:cstheme="minorHAnsi"/>
+        </w:rPr>
+        <w:t>chats</w:t>
+      </w:r>
+      <w:proofErr w:type="spellEnd"/>
+      <w:r>
+        <w:rPr>
+          <w:rFonts w:cstheme="minorHAnsi"/>
+        </w:rPr>
+        <w:t xml:space="preserve"> estaran lligats amb les converses existents i així al clicar a la conversa, et redirigirà a la conversa sencera desitjada.</w:t>
+      </w:r>
+    </w:p>
+    <w:p>
+      <w:pPr>
+        <w:rPr>
+          <w:rFonts w:cstheme="minorHAnsi"/>
+        </w:rPr>
+      </w:pPr>
+      <w:r>
+        <w:rPr>
+          <w:rFonts w:cstheme="minorHAnsi"/>
+        </w:rPr>
         <w:t xml:space="preserve">Si el que es vol és modificar un producte que es té a la venta (perquè no es ven, perquè vols modificar el preu, etc.) el que has de fer és anar al perfil i a “Productes a la Venda”, aquí selecciona el producte en qüestió i després ha de fer clic al botó amb forma de llapis. </w:t>
       </w:r>
     </w:p>
@@ -1465,11 +1776,13 @@
       <w:pPr>
         <w:rPr>
           <w:rFonts w:cstheme="minorHAnsi"/>
-        </w:rPr>
-      </w:pPr>
-      <w:r>
-        <w:rPr>
-          <w:rFonts w:cstheme="minorHAnsi"/>
+          <w:color w:val="FF0000"/>
+        </w:rPr>
+      </w:pPr>
+      <w:r>
+        <w:rPr>
+          <w:rFonts w:cstheme="minorHAnsi"/>
+          <w:color w:val="FF0000"/>
         </w:rPr>
         <w:t>---------------------NOSE SI EM DEIXO ALGUNA INSTRUCCIO MES –---- ELIMINAR LINIA AL FINAL</w:t>
       </w:r>
@@ -1478,6 +1791,13 @@
       <w:pPr>
         <w:rPr>
           <w:rFonts w:cstheme="minorHAnsi"/>
+        </w:rPr>
+      </w:pPr>
+    </w:p>
+    <w:p>
+      <w:pPr>
+        <w:rPr>
+          <w:rFonts w:cstheme="minorHAnsi"/>
           <w:b/>
           <w:sz w:val="28"/>
           <w:u w:val="single"/>
@@ -1517,14 +1837,7 @@
         <w:rPr>
           <w:rFonts w:cstheme="minorHAnsi"/>
         </w:rPr>
-        <w:t xml:space="preserve"> és que quasi tot ens venia de nou i hem hagut de recolzar-nos molt de l’ajuda d’Internet. És el primer cop que fèiem una </w:t>
-      </w:r>
-      <w:r>
-        <w:rPr>
-          <w:rFonts w:cstheme="minorHAnsi"/>
-        </w:rPr>
-        <w:lastRenderedPageBreak/>
-        <w:t xml:space="preserve">aplicació i això també s’ha reflectit a l’hora de </w:t>
+        <w:t xml:space="preserve"> és que quasi tot ens venia de nou i hem hagut de recolzar-nos molt de l’ajuda d’Internet. És el primer cop que fèiem una aplicació i això també s’ha reflectit a l’hora de </w:t>
       </w:r>
       <w:r>
         <w:rPr>
@@ -1556,6 +1869,47 @@
         <w:rPr>
           <w:rFonts w:cstheme="minorHAnsi"/>
         </w:rPr>
+        <w:t xml:space="preserve">També hem tingut problemes amb el tema de </w:t>
+      </w:r>
+      <w:proofErr w:type="spellStart"/>
+      <w:r>
+        <w:rPr>
+          <w:rFonts w:cstheme="minorHAnsi"/>
+        </w:rPr>
+        <w:t>l’apiary</w:t>
+      </w:r>
+      <w:proofErr w:type="spellEnd"/>
+      <w:r>
+        <w:rPr>
+          <w:rFonts w:cstheme="minorHAnsi"/>
+        </w:rPr>
+        <w:t xml:space="preserve"> ja que s’anava modificant i això enrederia poder avançar feina nova i haver de fer els suposats </w:t>
+      </w:r>
+      <w:proofErr w:type="spellStart"/>
+      <w:r>
+        <w:rPr>
+          <w:rFonts w:cstheme="minorHAnsi"/>
+        </w:rPr>
+        <w:t>refactors</w:t>
+      </w:r>
+      <w:proofErr w:type="spellEnd"/>
+      <w:r>
+        <w:rPr>
+          <w:rFonts w:cstheme="minorHAnsi"/>
+        </w:rPr>
+        <w:t xml:space="preserve"> de les entitats de nou.</w:t>
+      </w:r>
+    </w:p>
+    <w:p>
+      <w:pPr>
+        <w:rPr>
+          <w:rFonts w:cstheme="minorHAnsi"/>
+        </w:rPr>
+      </w:pPr>
+      <w:r>
+        <w:rPr>
+          <w:rFonts w:cstheme="minorHAnsi"/>
+        </w:rPr>
         <w:t>Un altre problema que hem tingut ha sigut a l’hora de valorar, ja que no hi ha un mètode objectiu. Hem puntuat segons el treball que ens ha portat la tasca i el valor que afegia a l’aplicació però tot i així ens ha semblat una part dura ja que mai saps exactament quina és la puntuació real que mereix aquella tasca.</w:t>
       </w:r>
     </w:p>
@@ -1563,12 +1917,27 @@
       <w:pPr>
         <w:rPr>
           <w:rFonts w:cstheme="minorHAnsi"/>
+          <w:color w:val="FF0000"/>
+        </w:rPr>
+      </w:pPr>
+      <w:r>
+        <w:rPr>
+          <w:rFonts w:cstheme="minorHAnsi"/>
+          <w:color w:val="FF0000"/>
+        </w:rPr>
+        <w:t>---------------------NOSE SI EM DEIXO ALGUNA INSTRUCCIO MES –---- ELIMINAR LINIA AL FINAL</w:t>
+      </w:r>
+    </w:p>
+    <w:p>
+      <w:pPr>
+        <w:rPr>
+          <w:rFonts w:cstheme="minorHAnsi"/>
         </w:rPr>
       </w:pPr>
     </w:p>
     <w:sectPr>
-      <w:headerReference w:type="default" r:id="rId9"/>
-      <w:footerReference w:type="default" r:id="rId10"/>
+      <w:headerReference w:type="default" r:id="rId12"/>
+      <w:footerReference w:type="default" r:id="rId13"/>
       <w:pgSz w:w="11906" w:h="16838"/>
       <w:pgMar w:top="1417" w:right="1701" w:bottom="1417" w:left="1701" w:header="708" w:footer="708" w:gutter="0"/>
       <w:pgNumType w:start="0"/>
@@ -1581,7 +1950,7 @@
 </file>
 
 <file path=word/endnotes.xml><?xml version="1.0" encoding="utf-8"?>
-<w:endnotes xmlns:wpc="http://schemas.microsoft.com/office/word/2010/wordprocessingCanvas" xmlns:mo="http://schemas.microsoft.com/office/mac/office/2008/main" xmlns:mc="http://schemas.openxmlformats.org/markup-compatibility/2006" xmlns:mv="urn:schemas-microsoft-com:mac:vml" xmlns:o="urn:schemas-microsoft-com:office:office" xmlns:r="http://schemas.openxmlformats.org/officeDocument/2006/relationships" xmlns:m="http://schemas.openxmlformats.org/officeDocument/2006/math" xmlns:v="urn:schemas-microsoft-com:vml" xmlns:wp14="http://schemas.microsoft.com/office/word/2010/wordprocessingDrawing" xmlns:wp="http://schemas.openxmlformats.org/drawingml/2006/wordprocessingDrawing" xmlns:w10="urn:schemas-microsoft-com:office:word" xmlns:w="http://schemas.openxmlformats.org/wordprocessingml/2006/main" xmlns:w14="http://schemas.microsoft.com/office/word/2010/wordml" xmlns:w15="http://schemas.microsoft.com/office/word/2012/wordml" xmlns:wpg="http://schemas.microsoft.com/office/word/2010/wordprocessingGroup" xmlns:wpi="http://schemas.microsoft.com/office/word/2010/wordprocessingInk" xmlns:wne="http://schemas.microsoft.com/office/word/2006/wordml" xmlns:wps="http://schemas.microsoft.com/office/word/2010/wordprocessingShape" mc:Ignorable="w14 w15 wp14">
+<w:endnotes xmlns:wpc="http://schemas.microsoft.com/office/word/2010/wordprocessingCanvas" xmlns:mc="http://schemas.openxmlformats.org/markup-compatibility/2006" xmlns:o="urn:schemas-microsoft-com:office:office" xmlns:r="http://schemas.openxmlformats.org/officeDocument/2006/relationships" xmlns:m="http://schemas.openxmlformats.org/officeDocument/2006/math" xmlns:v="urn:schemas-microsoft-com:vml" xmlns:wp14="http://schemas.microsoft.com/office/word/2010/wordprocessingDrawing" xmlns:wp="http://schemas.openxmlformats.org/drawingml/2006/wordprocessingDrawing" xmlns:w10="urn:schemas-microsoft-com:office:word" xmlns:w="http://schemas.openxmlformats.org/wordprocessingml/2006/main" xmlns:w14="http://schemas.microsoft.com/office/word/2010/wordml" xmlns:w15="http://schemas.microsoft.com/office/word/2012/wordml" xmlns:wpg="http://schemas.microsoft.com/office/word/2010/wordprocessingGroup" xmlns:wpi="http://schemas.microsoft.com/office/word/2010/wordprocessingInk" xmlns:wne="http://schemas.microsoft.com/office/word/2006/wordml" xmlns:wps="http://schemas.microsoft.com/office/word/2010/wordprocessingShape" mc:Ignorable="w14 w15 wp14">
   <w:endnote w:type="separator" w:id="-1">
     <w:p>
       <w:pPr>
@@ -1606,7 +1975,7 @@
 </file>
 
 <file path=word/footer1.xml><?xml version="1.0" encoding="utf-8"?>
-<w:ftr xmlns:wpc="http://schemas.microsoft.com/office/word/2010/wordprocessingCanvas" xmlns:mo="http://schemas.microsoft.com/office/mac/office/2008/main" xmlns:mc="http://schemas.openxmlformats.org/markup-compatibility/2006" xmlns:mv="urn:schemas-microsoft-com:mac:vml" xmlns:o="urn:schemas-microsoft-com:office:office" xmlns:r="http://schemas.openxmlformats.org/officeDocument/2006/relationships" xmlns:m="http://schemas.openxmlformats.org/officeDocument/2006/math" xmlns:v="urn:schemas-microsoft-com:vml" xmlns:wp14="http://schemas.microsoft.com/office/word/2010/wordprocessingDrawing" xmlns:wp="http://schemas.openxmlformats.org/drawingml/2006/wordprocessingDrawing" xmlns:w10="urn:schemas-microsoft-com:office:word" xmlns:w="http://schemas.openxmlformats.org/wordprocessingml/2006/main" xmlns:w14="http://schemas.microsoft.com/office/word/2010/wordml" xmlns:w15="http://schemas.microsoft.com/office/word/2012/wordml" xmlns:wpg="http://schemas.microsoft.com/office/word/2010/wordprocessingGroup" xmlns:wpi="http://schemas.microsoft.com/office/word/2010/wordprocessingInk" xmlns:wne="http://schemas.microsoft.com/office/word/2006/wordml" xmlns:wps="http://schemas.microsoft.com/office/word/2010/wordprocessingShape" mc:Ignorable="w14 w15 wp14">
+<w:ftr xmlns:wpc="http://schemas.microsoft.com/office/word/2010/wordprocessingCanvas" xmlns:mc="http://schemas.openxmlformats.org/markup-compatibility/2006" xmlns:o="urn:schemas-microsoft-com:office:office" xmlns:r="http://schemas.openxmlformats.org/officeDocument/2006/relationships" xmlns:m="http://schemas.openxmlformats.org/officeDocument/2006/math" xmlns:v="urn:schemas-microsoft-com:vml" xmlns:wp14="http://schemas.microsoft.com/office/word/2010/wordprocessingDrawing" xmlns:wp="http://schemas.openxmlformats.org/drawingml/2006/wordprocessingDrawing" xmlns:w10="urn:schemas-microsoft-com:office:word" xmlns:w="http://schemas.openxmlformats.org/wordprocessingml/2006/main" xmlns:w14="http://schemas.microsoft.com/office/word/2010/wordml" xmlns:w15="http://schemas.microsoft.com/office/word/2012/wordml" xmlns:wpg="http://schemas.microsoft.com/office/word/2010/wordprocessingGroup" xmlns:wpi="http://schemas.microsoft.com/office/word/2010/wordprocessingInk" xmlns:wne="http://schemas.microsoft.com/office/word/2006/wordml" xmlns:wps="http://schemas.microsoft.com/office/word/2010/wordprocessingShape" mc:Ignorable="w14 w15 wp14">
   <w:p>
     <w:pPr>
       <w:pStyle w:val="Piedepgina"/>
@@ -1644,7 +2013,7 @@
         <w:noProof/>
         <w:color w:val="4472C4" w:themeColor="accent1"/>
       </w:rPr>
-      <w:t>3</w:t>
+      <w:t>2</w:t>
     </w:r>
     <w:r>
       <w:rPr>
@@ -1664,7 +2033,7 @@
 </file>
 
 <file path=word/footnotes.xml><?xml version="1.0" encoding="utf-8"?>
-<w:footnotes xmlns:wpc="http://schemas.microsoft.com/office/word/2010/wordprocessingCanvas" xmlns:mo="http://schemas.microsoft.com/office/mac/office/2008/main" xmlns:mc="http://schemas.openxmlformats.org/markup-compatibility/2006" xmlns:mv="urn:schemas-microsoft-com:mac:vml" xmlns:o="urn:schemas-microsoft-com:office:office" xmlns:r="http://schemas.openxmlformats.org/officeDocument/2006/relationships" xmlns:m="http://schemas.openxmlformats.org/officeDocument/2006/math" xmlns:v="urn:schemas-microsoft-com:vml" xmlns:wp14="http://schemas.microsoft.com/office/word/2010/wordprocessingDrawing" xmlns:wp="http://schemas.openxmlformats.org/drawingml/2006/wordprocessingDrawing" xmlns:w10="urn:schemas-microsoft-com:office:word" xmlns:w="http://schemas.openxmlformats.org/wordprocessingml/2006/main" xmlns:w14="http://schemas.microsoft.com/office/word/2010/wordml" xmlns:w15="http://schemas.microsoft.com/office/word/2012/wordml" xmlns:wpg="http://schemas.microsoft.com/office/word/2010/wordprocessingGroup" xmlns:wpi="http://schemas.microsoft.com/office/word/2010/wordprocessingInk" xmlns:wne="http://schemas.microsoft.com/office/word/2006/wordml" xmlns:wps="http://schemas.microsoft.com/office/word/2010/wordprocessingShape" mc:Ignorable="w14 w15 wp14">
+<w:footnotes xmlns:wpc="http://schemas.microsoft.com/office/word/2010/wordprocessingCanvas" xmlns:mc="http://schemas.openxmlformats.org/markup-compatibility/2006" xmlns:o="urn:schemas-microsoft-com:office:office" xmlns:r="http://schemas.openxmlformats.org/officeDocument/2006/relationships" xmlns:m="http://schemas.openxmlformats.org/officeDocument/2006/math" xmlns:v="urn:schemas-microsoft-com:vml" xmlns:wp14="http://schemas.microsoft.com/office/word/2010/wordprocessingDrawing" xmlns:wp="http://schemas.openxmlformats.org/drawingml/2006/wordprocessingDrawing" xmlns:w10="urn:schemas-microsoft-com:office:word" xmlns:w="http://schemas.openxmlformats.org/wordprocessingml/2006/main" xmlns:w14="http://schemas.microsoft.com/office/word/2010/wordml" xmlns:w15="http://schemas.microsoft.com/office/word/2012/wordml" xmlns:wpg="http://schemas.microsoft.com/office/word/2010/wordprocessingGroup" xmlns:wpi="http://schemas.microsoft.com/office/word/2010/wordprocessingInk" xmlns:wne="http://schemas.microsoft.com/office/word/2006/wordml" xmlns:wps="http://schemas.microsoft.com/office/word/2010/wordprocessingShape" mc:Ignorable="w14 w15 wp14">
   <w:footnote w:type="separator" w:id="-1">
     <w:p>
       <w:pPr>
@@ -1689,7 +2058,7 @@
 </file>
 
 <file path=word/header1.xml><?xml version="1.0" encoding="utf-8"?>
-<w:hdr xmlns:wpc="http://schemas.microsoft.com/office/word/2010/wordprocessingCanvas" xmlns:mo="http://schemas.microsoft.com/office/mac/office/2008/main" xmlns:mc="http://schemas.openxmlformats.org/markup-compatibility/2006" xmlns:mv="urn:schemas-microsoft-com:mac:vml" xmlns:o="urn:schemas-microsoft-com:office:office" xmlns:r="http://schemas.openxmlformats.org/officeDocument/2006/relationships" xmlns:m="http://schemas.openxmlformats.org/officeDocument/2006/math" xmlns:v="urn:schemas-microsoft-com:vml" xmlns:wp14="http://schemas.microsoft.com/office/word/2010/wordprocessingDrawing" xmlns:wp="http://schemas.openxmlformats.org/drawingml/2006/wordprocessingDrawing" xmlns:w10="urn:schemas-microsoft-com:office:word" xmlns:w="http://schemas.openxmlformats.org/wordprocessingml/2006/main" xmlns:w14="http://schemas.microsoft.com/office/word/2010/wordml" xmlns:w15="http://schemas.microsoft.com/office/word/2012/wordml" xmlns:wpg="http://schemas.microsoft.com/office/word/2010/wordprocessingGroup" xmlns:wpi="http://schemas.microsoft.com/office/word/2010/wordprocessingInk" xmlns:wne="http://schemas.microsoft.com/office/word/2006/wordml" xmlns:wps="http://schemas.microsoft.com/office/word/2010/wordprocessingShape" mc:Ignorable="w14 w15 wp14">
+<w:hdr xmlns:wpc="http://schemas.microsoft.com/office/word/2010/wordprocessingCanvas" xmlns:mc="http://schemas.openxmlformats.org/markup-compatibility/2006" xmlns:o="urn:schemas-microsoft-com:office:office" xmlns:r="http://schemas.openxmlformats.org/officeDocument/2006/relationships" xmlns:m="http://schemas.openxmlformats.org/officeDocument/2006/math" xmlns:v="urn:schemas-microsoft-com:vml" xmlns:wp14="http://schemas.microsoft.com/office/word/2010/wordprocessingDrawing" xmlns:wp="http://schemas.openxmlformats.org/drawingml/2006/wordprocessingDrawing" xmlns:w10="urn:schemas-microsoft-com:office:word" xmlns:w="http://schemas.openxmlformats.org/wordprocessingml/2006/main" xmlns:w14="http://schemas.microsoft.com/office/word/2010/wordml" xmlns:w15="http://schemas.microsoft.com/office/word/2012/wordml" xmlns:wpg="http://schemas.microsoft.com/office/word/2010/wordprocessingGroup" xmlns:wpi="http://schemas.microsoft.com/office/word/2010/wordprocessingInk" xmlns:wne="http://schemas.microsoft.com/office/word/2006/wordml" xmlns:wps="http://schemas.microsoft.com/office/word/2010/wordprocessingShape" mc:Ignorable="w14 w15 wp14">
   <w:p>
     <w:pPr>
       <w:pStyle w:val="Encabezado"/>
@@ -1708,6 +2077,126 @@
 </w:hdr>
 </file>
 
+<file path=word/numbering.xml><?xml version="1.0" encoding="utf-8"?>
+<w:numbering xmlns:wpc="http://schemas.microsoft.com/office/word/2010/wordprocessingCanvas" xmlns:mc="http://schemas.openxmlformats.org/markup-compatibility/2006" xmlns:o="urn:schemas-microsoft-com:office:office" xmlns:r="http://schemas.openxmlformats.org/officeDocument/2006/relationships" xmlns:m="http://schemas.openxmlformats.org/officeDocument/2006/math" xmlns:v="urn:schemas-microsoft-com:vml" xmlns:wp14="http://schemas.microsoft.com/office/word/2010/wordprocessingDrawing" xmlns:wp="http://schemas.openxmlformats.org/drawingml/2006/wordprocessingDrawing" xmlns:w10="urn:schemas-microsoft-com:office:word" xmlns:w="http://schemas.openxmlformats.org/wordprocessingml/2006/main" xmlns:w14="http://schemas.microsoft.com/office/word/2010/wordml" xmlns:w15="http://schemas.microsoft.com/office/word/2012/wordml" xmlns:wpg="http://schemas.microsoft.com/office/word/2010/wordprocessingGroup" xmlns:wpi="http://schemas.microsoft.com/office/word/2010/wordprocessingInk" xmlns:wne="http://schemas.microsoft.com/office/word/2006/wordml" xmlns:wps="http://schemas.microsoft.com/office/word/2010/wordprocessingShape" mc:Ignorable="w14 w15 wp14">
+  <w:abstractNum w:abstractNumId="0" w15:restartNumberingAfterBreak="0">
+    <w:nsid w:val="4B7C0B6F"/>
+    <w:multiLevelType w:val="hybridMultilevel"/>
+    <w:tmpl w:val="D5BE8558"/>
+    <w:lvl w:ilvl="0" w:tplc="8904E62C">
+      <w:numFmt w:val="bullet"/>
+      <w:lvlText w:val="-"/>
+      <w:lvlJc w:val="left"/>
+      <w:pPr>
+        <w:ind w:left="720" w:hanging="360"/>
+      </w:pPr>
+      <w:rPr>
+        <w:rFonts w:ascii="Calibri" w:eastAsiaTheme="minorHAnsi" w:hAnsi="Calibri" w:cs="Calibri" w:hint="default"/>
+      </w:rPr>
+    </w:lvl>
+    <w:lvl w:ilvl="1" w:tplc="0C0A0003" w:tentative="1">
+      <w:start w:val="1"/>
+      <w:numFmt w:val="bullet"/>
+      <w:lvlText w:val="o"/>
+      <w:lvlJc w:val="left"/>
+      <w:pPr>
+        <w:ind w:left="1440" w:hanging="360"/>
+      </w:pPr>
+      <w:rPr>
+        <w:rFonts w:ascii="Courier New" w:hAnsi="Courier New" w:cs="Courier New" w:hint="default"/>
+      </w:rPr>
+    </w:lvl>
+    <w:lvl w:ilvl="2" w:tplc="0C0A0005" w:tentative="1">
+      <w:start w:val="1"/>
+      <w:numFmt w:val="bullet"/>
+      <w:lvlText w:val=""/>
+      <w:lvlJc w:val="left"/>
+      <w:pPr>
+        <w:ind w:left="2160" w:hanging="360"/>
+      </w:pPr>
+      <w:rPr>
+        <w:rFonts w:ascii="Wingdings" w:hAnsi="Wingdings" w:hint="default"/>
+      </w:rPr>
+    </w:lvl>
+    <w:lvl w:ilvl="3" w:tplc="0C0A0001" w:tentative="1">
+      <w:start w:val="1"/>
+      <w:numFmt w:val="bullet"/>
+      <w:lvlText w:val=""/>
+      <w:lvlJc w:val="left"/>
+      <w:pPr>
+        <w:ind w:left="2880" w:hanging="360"/>
+      </w:pPr>
+      <w:rPr>
+        <w:rFonts w:ascii="Symbol" w:hAnsi="Symbol" w:hint="default"/>
+      </w:rPr>
+    </w:lvl>
+    <w:lvl w:ilvl="4" w:tplc="0C0A0003" w:tentative="1">
+      <w:start w:val="1"/>
+      <w:numFmt w:val="bullet"/>
+      <w:lvlText w:val="o"/>
+      <w:lvlJc w:val="left"/>
+      <w:pPr>
+        <w:ind w:left="3600" w:hanging="360"/>
+      </w:pPr>
+      <w:rPr>
+        <w:rFonts w:ascii="Courier New" w:hAnsi="Courier New" w:cs="Courier New" w:hint="default"/>
+      </w:rPr>
+    </w:lvl>
+    <w:lvl w:ilvl="5" w:tplc="0C0A0005" w:tentative="1">
+      <w:start w:val="1"/>
+      <w:numFmt w:val="bullet"/>
+      <w:lvlText w:val=""/>
+      <w:lvlJc w:val="left"/>
+      <w:pPr>
+        <w:ind w:left="4320" w:hanging="360"/>
+      </w:pPr>
+      <w:rPr>
+        <w:rFonts w:ascii="Wingdings" w:hAnsi="Wingdings" w:hint="default"/>
+      </w:rPr>
+    </w:lvl>
+    <w:lvl w:ilvl="6" w:tplc="0C0A0001" w:tentative="1">
+      <w:start w:val="1"/>
+      <w:numFmt w:val="bullet"/>
+      <w:lvlText w:val=""/>
+      <w:lvlJc w:val="left"/>
+      <w:pPr>
+        <w:ind w:left="5040" w:hanging="360"/>
+      </w:pPr>
+      <w:rPr>
+        <w:rFonts w:ascii="Symbol" w:hAnsi="Symbol" w:hint="default"/>
+      </w:rPr>
+    </w:lvl>
+    <w:lvl w:ilvl="7" w:tplc="0C0A0003" w:tentative="1">
+      <w:start w:val="1"/>
+      <w:numFmt w:val="bullet"/>
+      <w:lvlText w:val="o"/>
+      <w:lvlJc w:val="left"/>
+      <w:pPr>
+        <w:ind w:left="5760" w:hanging="360"/>
+      </w:pPr>
+      <w:rPr>
+        <w:rFonts w:ascii="Courier New" w:hAnsi="Courier New" w:cs="Courier New" w:hint="default"/>
+      </w:rPr>
+    </w:lvl>
+    <w:lvl w:ilvl="8" w:tplc="0C0A0005" w:tentative="1">
+      <w:start w:val="1"/>
+      <w:numFmt w:val="bullet"/>
+      <w:lvlText w:val=""/>
+      <w:lvlJc w:val="left"/>
+      <w:pPr>
+        <w:ind w:left="6480" w:hanging="360"/>
+      </w:pPr>
+      <w:rPr>
+        <w:rFonts w:ascii="Wingdings" w:hAnsi="Wingdings" w:hint="default"/>
+      </w:rPr>
+    </w:lvl>
+  </w:abstractNum>
+  <w:num w:numId="1">
+    <w:abstractNumId w:val="0"/>
+  </w:num>
+</w:numbering>
+</file>
+
 <file path=word/styles.xml><?xml version="1.0" encoding="utf-8"?>
 <w:styles xmlns:mc="http://schemas.openxmlformats.org/markup-compatibility/2006" xmlns:r="http://schemas.openxmlformats.org/officeDocument/2006/relationships" xmlns:w="http://schemas.openxmlformats.org/wordprocessingml/2006/main" xmlns:w14="http://schemas.microsoft.com/office/word/2010/wordml" xmlns:w15="http://schemas.microsoft.com/office/word/2012/wordml" mc:Ignorable="w14 w15">
   <w:docDefaults>
@@ -1725,7 +2214,7 @@
       </w:pPr>
     </w:pPrDefault>
   </w:docDefaults>
-  <w:latentStyles w:defLockedState="0" w:defUIPriority="99" w:defSemiHidden="0" w:defUnhideWhenUsed="0" w:defQFormat="0" w:count="382">
+  <w:latentStyles w:defLockedState="0" w:defUIPriority="99" w:defSemiHidden="0" w:defUnhideWhenUsed="0" w:defQFormat="0" w:count="371">
     <w:lsdException w:name="Normal" w:uiPriority="0" w:qFormat="1"/>
     <w:lsdException w:name="heading 1" w:uiPriority="9" w:qFormat="1"/>
     <w:lsdException w:name="heading 2" w:semiHidden="1" w:uiPriority="9" w:unhideWhenUsed="1" w:qFormat="1"/>
@@ -2097,8 +2586,6 @@
     <w:lsdException w:name="List Table 5 Dark Accent 6" w:uiPriority="50"/>
     <w:lsdException w:name="List Table 6 Colorful Accent 6" w:uiPriority="51"/>
     <w:lsdException w:name="List Table 7 Colorful Accent 6" w:uiPriority="52"/>
-    <w:lsdException w:name="Mention" w:semiHidden="1" w:unhideWhenUsed="1"/>
-    <w:lsdException w:name="Smart Hyperlink" w:semiHidden="1" w:unhideWhenUsed="1"/>
   </w:latentStyles>
   <w:style w:type="paragraph" w:default="1" w:styleId="Normal">
     <w:name w:val="Normal"/>
@@ -2278,6 +2765,28 @@
       <w:color w:val="5A5A5A" w:themeColor="text1" w:themeTint="A5"/>
       <w:spacing w:val="15"/>
       <w:lang w:val="en-US"/>
+    </w:rPr>
+  </w:style>
+  <w:style w:type="paragraph" w:styleId="Prrafodelista">
+    <w:name w:val="List Paragraph"/>
+    <w:basedOn w:val="Normal"/>
+    <w:uiPriority w:val="34"/>
+    <w:qFormat/>
+    <w:rsid w:val="00BD43B1"/>
+    <w:pPr>
+      <w:ind w:left="720"/>
+      <w:contextualSpacing/>
+    </w:pPr>
+  </w:style>
+  <w:style w:type="character" w:styleId="Hipervnculo">
+    <w:name w:val="Hyperlink"/>
+    <w:basedOn w:val="Fuentedeprrafopredeter"/>
+    <w:uiPriority w:val="99"/>
+    <w:unhideWhenUsed/>
+    <w:rsid w:val="00BD43B1"/>
+    <w:rPr>
+      <w:color w:val="0563C1" w:themeColor="hyperlink"/>
+      <w:u w:val="single"/>
     </w:rPr>
   </w:style>
 </w:styles>
@@ -2602,7 +3111,7 @@
 </file>
 
 <file path=customXml/itemProps2.xml><?xml version="1.0" encoding="utf-8"?>
-<ds:datastoreItem xmlns:ds="http://schemas.openxmlformats.org/officeDocument/2006/customXml" ds:itemID="{F9054AE9-47A7-2045-B7D3-B8B5569B3E1B}">
+<ds:datastoreItem xmlns:ds="http://schemas.openxmlformats.org/officeDocument/2006/customXml" ds:itemID="{44D5A648-C80D-4FB8-AD12-74A413F8A502}">
   <ds:schemaRefs>
     <ds:schemaRef ds:uri="http://schemas.openxmlformats.org/officeDocument/2006/bibliography"/>
   </ds:schemaRefs>

</xml_diff>